<commit_message>
Finalized Problem Set 3 Handout
</commit_message>
<xml_diff>
--- a/Problem_Set_3/Problem_set_3.docx
+++ b/Problem_Set_3/Problem_set_3.docx
@@ -115,7 +115,7 @@
     </w:p>
     <w:p>
       <w:pPr>
-        <w:pStyle w:val="ListParagraph"/>
+        <w:ind w:left="720" w:hanging="720"/>
         <w:rPr>
           <w:rFonts w:ascii="Times New Roman" w:hAnsi="Times New Roman" w:cs="Times New Roman"/>
           <w:sz w:val="24"/>
@@ -188,7 +188,16 @@
           <w:sz w:val="24"/>
           <w:szCs w:val="24"/>
         </w:rPr>
-        <w:t xml:space="preserve">Roll-Call Votes </w:t>
+        <w:t xml:space="preserve">Roll-Call </w:t>
+      </w:r>
+      <w:proofErr w:type="gramStart"/>
+      <w:r>
+        <w:rPr>
+          <w:rFonts w:ascii="Times New Roman" w:hAnsi="Times New Roman" w:cs="Times New Roman"/>
+          <w:sz w:val="24"/>
+          <w:szCs w:val="24"/>
+        </w:rPr>
+        <w:t xml:space="preserve">Votes </w:t>
       </w:r>
       <w:r>
         <w:rPr>
@@ -204,112 +213,112 @@
           <w:sz w:val="24"/>
           <w:szCs w:val="24"/>
         </w:rPr>
-        <w:t>in the German Bundestag: A New Dataset, 1949–2013. British Journal of Political Science, 1-9. doi:10.1017/S0007123418000406</w:t>
+        <w:t>in</w:t>
+      </w:r>
+      <w:proofErr w:type="gramEnd"/>
+      <w:r>
+        <w:rPr>
+          <w:rFonts w:ascii="Times New Roman" w:hAnsi="Times New Roman" w:cs="Times New Roman"/>
+          <w:sz w:val="24"/>
+          <w:szCs w:val="24"/>
+        </w:rPr>
+        <w:t xml:space="preserve"> the German Bundestag: A New Dataset, 1949–2013. British Journal of Political Science, 1-9. doi:10.1017/S0007123418000406</w:t>
       </w:r>
     </w:p>
     <w:p>
       <w:pPr>
-        <w:pStyle w:val="ListParagraph"/>
-        <w:rPr>
-          <w:rFonts w:ascii="Times New Roman" w:hAnsi="Times New Roman" w:cs="Times New Roman"/>
-          <w:sz w:val="24"/>
-          <w:szCs w:val="24"/>
-        </w:rPr>
-      </w:pPr>
+        <w:rPr>
+          <w:rFonts w:ascii="Times New Roman" w:hAnsi="Times New Roman" w:cs="Times New Roman"/>
+          <w:sz w:val="24"/>
+          <w:szCs w:val="24"/>
+          <w:lang w:val="de-DE"/>
+        </w:rPr>
+      </w:pPr>
+      <w:r>
+        <w:rPr>
+          <w:rFonts w:ascii="Times New Roman" w:hAnsi="Times New Roman" w:cs="Times New Roman"/>
+          <w:sz w:val="24"/>
+          <w:szCs w:val="24"/>
+          <w:lang w:val="de-DE"/>
+        </w:rPr>
+        <w:t xml:space="preserve">Beantworten wir die </w:t>
+      </w:r>
+      <w:r>
+        <w:rPr>
+          <w:rFonts w:ascii="Times New Roman" w:hAnsi="Times New Roman" w:cs="Times New Roman"/>
+          <w:sz w:val="24"/>
+          <w:szCs w:val="24"/>
+          <w:lang w:val="de-DE"/>
+        </w:rPr>
+        <w:t xml:space="preserve">Fragestellung: </w:t>
+      </w:r>
+      <w:r>
+        <w:rPr>
+          <w:rFonts w:ascii="Times New Roman" w:hAnsi="Times New Roman" w:cs="Times New Roman"/>
+          <w:sz w:val="24"/>
+          <w:szCs w:val="24"/>
+          <w:lang w:val="de-DE"/>
+        </w:rPr>
+        <w:t>Wann weichen Parlamentarier*Innen im</w:t>
+      </w:r>
+      <w:r>
+        <w:rPr>
+          <w:rFonts w:ascii="Times New Roman" w:hAnsi="Times New Roman" w:cs="Times New Roman"/>
+          <w:sz w:val="24"/>
+          <w:szCs w:val="24"/>
+          <w:lang w:val="de-DE"/>
+        </w:rPr>
+        <w:t xml:space="preserve"> </w:t>
+      </w:r>
+      <w:r>
+        <w:rPr>
+          <w:rFonts w:ascii="Times New Roman" w:hAnsi="Times New Roman" w:cs="Times New Roman"/>
+          <w:sz w:val="24"/>
+          <w:szCs w:val="24"/>
+          <w:lang w:val="de-DE"/>
+        </w:rPr>
+        <w:t xml:space="preserve">Abstimmungsverhalten von ihrer Fraktion ab? </w:t>
+      </w:r>
+      <w:r>
+        <w:rPr>
+          <w:rFonts w:ascii="Times New Roman" w:hAnsi="Times New Roman" w:cs="Times New Roman"/>
+          <w:sz w:val="24"/>
+          <w:szCs w:val="24"/>
+          <w:lang w:val="de-DE"/>
+        </w:rPr>
+        <w:t xml:space="preserve">Weiterer </w:t>
+      </w:r>
+      <w:r>
+        <w:rPr>
+          <w:rFonts w:ascii="Times New Roman" w:hAnsi="Times New Roman" w:cs="Times New Roman"/>
+          <w:sz w:val="24"/>
+          <w:szCs w:val="24"/>
+          <w:lang w:val="de-DE"/>
+        </w:rPr>
+        <w:t>theoretischer</w:t>
+      </w:r>
+      <w:r>
+        <w:rPr>
+          <w:rFonts w:ascii="Times New Roman" w:hAnsi="Times New Roman" w:cs="Times New Roman"/>
+          <w:sz w:val="24"/>
+          <w:szCs w:val="24"/>
+          <w:lang w:val="de-DE"/>
+        </w:rPr>
+        <w:t xml:space="preserve"> Hintergrund</w:t>
+      </w:r>
+      <w:r>
+        <w:rPr>
+          <w:rFonts w:ascii="Times New Roman" w:hAnsi="Times New Roman" w:cs="Times New Roman"/>
+          <w:sz w:val="24"/>
+          <w:szCs w:val="24"/>
+          <w:lang w:val="de-DE"/>
+        </w:rPr>
+        <w:t>:</w:t>
+      </w:r>
     </w:p>
     <w:p>
       <w:pPr>
-        <w:rPr>
-          <w:rFonts w:ascii="Times New Roman" w:hAnsi="Times New Roman" w:cs="Times New Roman"/>
-          <w:sz w:val="24"/>
-          <w:szCs w:val="24"/>
-          <w:lang w:val="de-DE"/>
-        </w:rPr>
-      </w:pPr>
-      <w:r>
-        <w:rPr>
-          <w:rFonts w:ascii="Times New Roman" w:hAnsi="Times New Roman" w:cs="Times New Roman"/>
-          <w:sz w:val="24"/>
-          <w:szCs w:val="24"/>
-          <w:lang w:val="de-DE"/>
-        </w:rPr>
-        <w:t xml:space="preserve">Beantworten wir die </w:t>
-      </w:r>
-      <w:r>
-        <w:rPr>
-          <w:rFonts w:ascii="Times New Roman" w:hAnsi="Times New Roman" w:cs="Times New Roman"/>
-          <w:sz w:val="24"/>
-          <w:szCs w:val="24"/>
-          <w:lang w:val="de-DE"/>
-        </w:rPr>
-        <w:t xml:space="preserve">Fragestellung: </w:t>
-      </w:r>
-      <w:r>
-        <w:rPr>
-          <w:rFonts w:ascii="Times New Roman" w:hAnsi="Times New Roman" w:cs="Times New Roman"/>
-          <w:sz w:val="24"/>
-          <w:szCs w:val="24"/>
-          <w:lang w:val="de-DE"/>
-        </w:rPr>
-        <w:t>Wann weichen Parlamentarier*Innen im</w:t>
-      </w:r>
-      <w:r>
-        <w:rPr>
-          <w:rFonts w:ascii="Times New Roman" w:hAnsi="Times New Roman" w:cs="Times New Roman"/>
-          <w:sz w:val="24"/>
-          <w:szCs w:val="24"/>
-          <w:lang w:val="de-DE"/>
-        </w:rPr>
-        <w:t xml:space="preserve"> </w:t>
-      </w:r>
-      <w:r>
-        <w:rPr>
-          <w:rFonts w:ascii="Times New Roman" w:hAnsi="Times New Roman" w:cs="Times New Roman"/>
-          <w:sz w:val="24"/>
-          <w:szCs w:val="24"/>
-          <w:lang w:val="de-DE"/>
-        </w:rPr>
-        <w:t xml:space="preserve">Abstimmungsverhalten von ihrer Fraktion ab? </w:t>
-      </w:r>
-      <w:r>
-        <w:rPr>
-          <w:rFonts w:ascii="Times New Roman" w:hAnsi="Times New Roman" w:cs="Times New Roman"/>
-          <w:sz w:val="24"/>
-          <w:szCs w:val="24"/>
-          <w:lang w:val="de-DE"/>
-        </w:rPr>
-        <w:t xml:space="preserve">Weiterer </w:t>
-      </w:r>
-      <w:r>
-        <w:rPr>
-          <w:rFonts w:ascii="Times New Roman" w:hAnsi="Times New Roman" w:cs="Times New Roman"/>
-          <w:sz w:val="24"/>
-          <w:szCs w:val="24"/>
-          <w:lang w:val="de-DE"/>
-        </w:rPr>
-        <w:t>theoretischer</w:t>
-      </w:r>
-      <w:r>
-        <w:rPr>
-          <w:rFonts w:ascii="Times New Roman" w:hAnsi="Times New Roman" w:cs="Times New Roman"/>
-          <w:sz w:val="24"/>
-          <w:szCs w:val="24"/>
-          <w:lang w:val="de-DE"/>
-        </w:rPr>
-        <w:t xml:space="preserve"> Hintergrund</w:t>
-      </w:r>
-      <w:r>
-        <w:rPr>
-          <w:rFonts w:ascii="Times New Roman" w:hAnsi="Times New Roman" w:cs="Times New Roman"/>
-          <w:sz w:val="24"/>
-          <w:szCs w:val="24"/>
-          <w:lang w:val="de-DE"/>
-        </w:rPr>
-        <w:t>:</w:t>
-      </w:r>
-    </w:p>
-    <w:p>
-      <w:pPr>
+        <w:ind w:left="810" w:hanging="810"/>
         <w:rPr>
           <w:rFonts w:ascii="Times New Roman" w:hAnsi="Times New Roman" w:cs="Times New Roman"/>
           <w:sz w:val="24"/>
@@ -851,16 +860,7 @@
           <w:szCs w:val="24"/>
           <w:lang w:val="de-DE"/>
         </w:rPr>
-        <w:t xml:space="preserve"> </w:t>
-      </w:r>
-      <w:r>
-        <w:rPr>
-          <w:rFonts w:ascii="Times New Roman" w:hAnsi="Times New Roman" w:cs="Times New Roman"/>
-          <w:sz w:val="24"/>
-          <w:szCs w:val="24"/>
-          <w:lang w:val="de-DE"/>
-        </w:rPr>
-        <w:t>Parlamentarier*Innen</w:t>
+        <w:t xml:space="preserve"> Parlamentarier*Innen</w:t>
       </w:r>
       <w:r>
         <w:rPr>
@@ -938,29 +938,7 @@
             <w:szCs w:val="24"/>
             <w:shd w:val="clear" w:color="auto" w:fill="FFFFFF"/>
           </w:rPr>
-          <w:t xml:space="preserve"> Voting B</w:t>
-        </w:r>
-        <w:r>
-          <w:rPr>
-            <w:rStyle w:val="Hyperlink"/>
-            <w:rFonts w:ascii="Times New Roman" w:hAnsi="Times New Roman" w:cs="Times New Roman"/>
-            <w:color w:val="337AB7"/>
-            <w:sz w:val="24"/>
-            <w:szCs w:val="24"/>
-            <w:shd w:val="clear" w:color="auto" w:fill="FFFFFF"/>
-          </w:rPr>
-          <w:t>e</w:t>
-        </w:r>
-        <w:r>
-          <w:rPr>
-            <w:rStyle w:val="Hyperlink"/>
-            <w:rFonts w:ascii="Times New Roman" w:hAnsi="Times New Roman" w:cs="Times New Roman"/>
-            <w:color w:val="337AB7"/>
-            <w:sz w:val="24"/>
-            <w:szCs w:val="24"/>
-            <w:shd w:val="clear" w:color="auto" w:fill="FFFFFF"/>
-          </w:rPr>
-          <w:t>havior</w:t>
+          <w:t xml:space="preserve"> Voting Behavior</w:t>
         </w:r>
       </w:hyperlink>
       <w:r>
@@ -1167,7 +1145,7 @@
     </w:p>
     <w:p>
       <w:pPr>
-        <w:ind w:firstLine="720"/>
+        <w:ind w:left="720"/>
         <w:rPr>
           <w:rFonts w:ascii="Times New Roman" w:hAnsi="Times New Roman" w:cs="Times New Roman"/>
           <w:sz w:val="24"/>
@@ -1200,30 +1178,29 @@
           <w:szCs w:val="24"/>
           <w:lang w:val="de-DE"/>
         </w:rPr>
-        <w:t xml:space="preserve">Datenanalyse: </w:t>
-      </w:r>
-    </w:p>
-    <w:p>
-      <w:pPr>
-        <w:ind w:left="720"/>
-        <w:rPr>
-          <w:rFonts w:ascii="Times New Roman" w:hAnsi="Times New Roman" w:cs="Times New Roman"/>
-          <w:sz w:val="24"/>
-          <w:szCs w:val="24"/>
-          <w:lang w:val="de-DE"/>
-        </w:rPr>
-      </w:pPr>
-    </w:p>
-    <w:p>
-      <w:pPr>
-        <w:ind w:left="720"/>
-        <w:rPr>
-          <w:rFonts w:ascii="Times New Roman" w:hAnsi="Times New Roman" w:cs="Times New Roman"/>
-          <w:sz w:val="24"/>
-          <w:szCs w:val="24"/>
-          <w:lang w:val="de-DE"/>
-        </w:rPr>
-      </w:pPr>
+        <w:t>Datenanalyse:</w:t>
+      </w:r>
+      <w:r>
+        <w:rPr>
+          <w:rFonts w:ascii="Times New Roman" w:hAnsi="Times New Roman" w:cs="Times New Roman"/>
+          <w:sz w:val="24"/>
+          <w:szCs w:val="24"/>
+          <w:lang w:val="de-DE"/>
+        </w:rPr>
+        <w:t xml:space="preserve"> </w:t>
+      </w:r>
+      <w:hyperlink r:id="rId12" w:history="1">
+        <w:r>
+          <w:rPr>
+            <w:rStyle w:val="Hyperlink"/>
+            <w:rFonts w:ascii="Times New Roman" w:hAnsi="Times New Roman" w:cs="Times New Roman"/>
+            <w:sz w:val="24"/>
+            <w:szCs w:val="24"/>
+            <w:lang w:val="de-DE"/>
+          </w:rPr>
+          <w:t>https://github.com/cgnguyen/parlament_in_r/blob/master/Problem_Set_3/problem_set_3.dta?raw=true</w:t>
+        </w:r>
+      </w:hyperlink>
     </w:p>
     <w:p>
       <w:pPr>
@@ -1311,16 +1288,7 @@
           <w:szCs w:val="24"/>
           <w:lang w:val="de-DE"/>
         </w:rPr>
-        <w:t>Regressionsanalyse</w:t>
-      </w:r>
-      <w:r>
-        <w:rPr>
-          <w:rFonts w:ascii="Times New Roman" w:hAnsi="Times New Roman" w:cs="Times New Roman"/>
-          <w:sz w:val="24"/>
-          <w:szCs w:val="24"/>
-          <w:lang w:val="de-DE"/>
-        </w:rPr>
-        <w:t xml:space="preserve"> </w:t>
+        <w:t xml:space="preserve">Regressionsanalyse </w:t>
       </w:r>
       <w:r>
         <w:rPr>
@@ -1409,25 +1377,7 @@
           <w:szCs w:val="24"/>
           <w:lang w:val="de-DE"/>
         </w:rPr>
-        <w:t>Stell dieses Verhältnis graphisch und durch eine Regressionsanalyse dar.</w:t>
-      </w:r>
-      <w:r>
-        <w:rPr>
-          <w:rFonts w:ascii="Times New Roman" w:hAnsi="Times New Roman" w:cs="Times New Roman"/>
-          <w:sz w:val="24"/>
-          <w:szCs w:val="24"/>
-          <w:lang w:val="de-DE"/>
-        </w:rPr>
-        <w:t xml:space="preserve"> </w:t>
-      </w:r>
-      <w:r>
-        <w:rPr>
-          <w:rFonts w:ascii="Times New Roman" w:hAnsi="Times New Roman" w:cs="Times New Roman"/>
-          <w:sz w:val="24"/>
-          <w:szCs w:val="24"/>
-          <w:lang w:val="de-DE"/>
-        </w:rPr>
-        <w:t xml:space="preserve">Erkläre kurz die Bedeutung der Koeffizienten. </w:t>
+        <w:t xml:space="preserve">Stell dieses Verhältnis graphisch und durch eine Regressionsanalyse dar. Erkläre kurz die Bedeutung der Koeffizienten. </w:t>
       </w:r>
     </w:p>
     <w:p>
@@ -1489,16 +1439,7 @@
           <w:szCs w:val="24"/>
           <w:lang w:val="de-DE"/>
         </w:rPr>
-        <w:t xml:space="preserve"> </w:t>
-      </w:r>
-      <w:r>
-        <w:rPr>
-          <w:rFonts w:ascii="Times New Roman" w:hAnsi="Times New Roman" w:cs="Times New Roman"/>
-          <w:sz w:val="24"/>
-          <w:szCs w:val="24"/>
-          <w:lang w:val="de-DE"/>
-        </w:rPr>
-        <w:t>Mandats</w:t>
+        <w:t xml:space="preserve"> Mandats</w:t>
       </w:r>
       <w:r>
         <w:rPr>
@@ -1584,17 +1525,15 @@
         </w:rPr>
         <w:t xml:space="preserve">nutzt. </w:t>
       </w:r>
-      <w:proofErr w:type="spellStart"/>
-      <w:r>
-        <w:rPr>
-          <w:rFonts w:ascii="Times New Roman" w:hAnsi="Times New Roman" w:cs="Times New Roman"/>
-          <w:sz w:val="24"/>
-          <w:szCs w:val="24"/>
-          <w:lang w:val="de-DE"/>
-        </w:rPr>
-        <w:t>Erkälre</w:t>
-      </w:r>
-      <w:proofErr w:type="spellEnd"/>
+      <w:r>
+        <w:rPr>
+          <w:rFonts w:ascii="Times New Roman" w:hAnsi="Times New Roman" w:cs="Times New Roman"/>
+          <w:sz w:val="24"/>
+          <w:szCs w:val="24"/>
+          <w:lang w:val="de-DE"/>
+        </w:rPr>
+        <w:t>Erkläre</w:t>
+      </w:r>
       <w:r>
         <w:rPr>
           <w:rFonts w:ascii="Times New Roman" w:hAnsi="Times New Roman" w:cs="Times New Roman"/>
@@ -1604,17 +1543,15 @@
         </w:rPr>
         <w:t xml:space="preserve"> kurz, was die Ergebnisse des Models für unsere Fragestellung </w:t>
       </w:r>
-      <w:proofErr w:type="spellStart"/>
-      <w:r>
-        <w:rPr>
-          <w:rFonts w:ascii="Times New Roman" w:hAnsi="Times New Roman" w:cs="Times New Roman"/>
-          <w:sz w:val="24"/>
-          <w:szCs w:val="24"/>
-          <w:lang w:val="de-DE"/>
-        </w:rPr>
-        <w:t>bedueten</w:t>
-      </w:r>
-      <w:proofErr w:type="spellEnd"/>
+      <w:r>
+        <w:rPr>
+          <w:rFonts w:ascii="Times New Roman" w:hAnsi="Times New Roman" w:cs="Times New Roman"/>
+          <w:sz w:val="24"/>
+          <w:szCs w:val="24"/>
+          <w:lang w:val="de-DE"/>
+        </w:rPr>
+        <w:t>bedeuten</w:t>
+      </w:r>
       <w:r>
         <w:rPr>
           <w:rFonts w:ascii="Times New Roman" w:hAnsi="Times New Roman" w:cs="Times New Roman"/>
@@ -1639,18 +1576,15 @@
           <w:lang w:val="de-DE"/>
         </w:rPr>
       </w:pPr>
-      <w:proofErr w:type="spellStart"/>
-      <w:r>
-        <w:rPr>
-          <w:rFonts w:ascii="Times New Roman" w:hAnsi="Times New Roman" w:cs="Times New Roman"/>
-          <w:sz w:val="24"/>
-          <w:szCs w:val="24"/>
-          <w:lang w:val="de-DE"/>
-        </w:rPr>
-        <w:lastRenderedPageBreak/>
-        <w:t>Diskuttiere</w:t>
-      </w:r>
-      <w:proofErr w:type="spellEnd"/>
+      <w:r>
+        <w:rPr>
+          <w:rFonts w:ascii="Times New Roman" w:hAnsi="Times New Roman" w:cs="Times New Roman"/>
+          <w:sz w:val="24"/>
+          <w:szCs w:val="24"/>
+          <w:lang w:val="de-DE"/>
+        </w:rPr>
+        <w:t>Diskutiere</w:t>
+      </w:r>
       <w:r>
         <w:rPr>
           <w:rFonts w:ascii="Times New Roman" w:hAnsi="Times New Roman" w:cs="Times New Roman"/>
@@ -1660,17 +1594,15 @@
         </w:rPr>
         <w:t xml:space="preserve"> kurz welche </w:t>
       </w:r>
-      <w:proofErr w:type="spellStart"/>
-      <w:r>
-        <w:rPr>
-          <w:rFonts w:ascii="Times New Roman" w:hAnsi="Times New Roman" w:cs="Times New Roman"/>
-          <w:sz w:val="24"/>
-          <w:szCs w:val="24"/>
-          <w:lang w:val="de-DE"/>
-        </w:rPr>
-        <w:t>Variabeln</w:t>
-      </w:r>
-      <w:proofErr w:type="spellEnd"/>
+      <w:r>
+        <w:rPr>
+          <w:rFonts w:ascii="Times New Roman" w:hAnsi="Times New Roman" w:cs="Times New Roman"/>
+          <w:sz w:val="24"/>
+          <w:szCs w:val="24"/>
+          <w:lang w:val="de-DE"/>
+        </w:rPr>
+        <w:t>Variablen</w:t>
+      </w:r>
       <w:r>
         <w:rPr>
           <w:rFonts w:ascii="Times New Roman" w:hAnsi="Times New Roman" w:cs="Times New Roman"/>
@@ -1680,17 +1612,15 @@
         </w:rPr>
         <w:t xml:space="preserve"> </w:t>
       </w:r>
-      <w:proofErr w:type="spellStart"/>
-      <w:r>
-        <w:rPr>
-          <w:rFonts w:ascii="Times New Roman" w:hAnsi="Times New Roman" w:cs="Times New Roman"/>
-          <w:sz w:val="24"/>
-          <w:szCs w:val="24"/>
-          <w:lang w:val="de-DE"/>
-        </w:rPr>
-        <w:t>theortisch</w:t>
-      </w:r>
-      <w:proofErr w:type="spellEnd"/>
+      <w:r>
+        <w:rPr>
+          <w:rFonts w:ascii="Times New Roman" w:hAnsi="Times New Roman" w:cs="Times New Roman"/>
+          <w:sz w:val="24"/>
+          <w:szCs w:val="24"/>
+          <w:lang w:val="de-DE"/>
+        </w:rPr>
+        <w:t>theoretisch</w:t>
+      </w:r>
       <w:r>
         <w:rPr>
           <w:rFonts w:ascii="Times New Roman" w:hAnsi="Times New Roman" w:cs="Times New Roman"/>
@@ -1699,34 +1629,15 @@
           <w:lang w:val="de-DE"/>
         </w:rPr>
         <w:t xml:space="preserve"> relevant sind,  aber nicht zur Verfügung stehen. </w:t>
-      </w:r>
-    </w:p>
-    <w:p>
-      <w:pPr>
-        <w:rPr>
-          <w:rFonts w:ascii="Times New Roman" w:hAnsi="Times New Roman" w:cs="Times New Roman"/>
-          <w:sz w:val="24"/>
-          <w:szCs w:val="24"/>
-          <w:lang w:val="de-DE"/>
-        </w:rPr>
-      </w:pPr>
-      <w:r>
-        <w:rPr>
-          <w:rFonts w:ascii="Times New Roman" w:hAnsi="Times New Roman" w:cs="Times New Roman"/>
-          <w:sz w:val="24"/>
-          <w:szCs w:val="24"/>
-          <w:lang w:val="de-DE"/>
-        </w:rPr>
-        <w:t xml:space="preserve"> </w:t>
       </w:r>
     </w:p>
     <w:sectPr>
-      <w:headerReference w:type="even" r:id="rId12"/>
-      <w:headerReference w:type="default" r:id="rId13"/>
-      <w:footerReference w:type="even" r:id="rId14"/>
-      <w:footerReference w:type="default" r:id="rId15"/>
-      <w:headerReference w:type="first" r:id="rId16"/>
-      <w:footerReference w:type="first" r:id="rId17"/>
+      <w:headerReference w:type="even" r:id="rId13"/>
+      <w:headerReference w:type="default" r:id="rId14"/>
+      <w:footerReference w:type="even" r:id="rId15"/>
+      <w:footerReference w:type="default" r:id="rId16"/>
+      <w:headerReference w:type="first" r:id="rId17"/>
+      <w:footerReference w:type="first" r:id="rId18"/>
       <w:pgSz w:w="12240" w:h="15840"/>
       <w:pgMar w:top="1440" w:right="1440" w:bottom="1440" w:left="1440" w:header="720" w:footer="720" w:gutter="0"/>
       <w:cols w:space="720"/>

</xml_diff>